<commit_message>
Finish up with course work
</commit_message>
<xml_diff>
--- a/FD.docx
+++ b/FD.docx
@@ -164,6 +164,7 @@
           <w:numId w:val="1"/>
         </w:numPr>
         <w:rPr>
+          <w:rFonts w:eastAsiaTheme="minorEastAsia"/>
           <w:sz w:val="28"/>
           <w:szCs w:val="28"/>
           <w:lang w:val="en-US"/>
@@ -189,7 +190,196 @@
             <w:szCs w:val="28"/>
             <w:lang w:val="en-US"/>
           </w:rPr>
-          <m:t>→BGName BGDifficulty BGInstanceNum</m:t>
+          <m:t xml:space="preserve">→BGDifficulty </m:t>
+        </m:r>
+        <m:r>
+          <w:rPr>
+            <w:rFonts w:ascii="Cambria Math" w:hAnsi="Cambria Math"/>
+            <w:sz w:val="28"/>
+            <w:szCs w:val="28"/>
+            <w:lang w:val="en-US"/>
+          </w:rPr>
+          <m:t>BG</m:t>
+        </m:r>
+        <m:r>
+          <w:rPr>
+            <w:rFonts w:ascii="Cambria Math" w:hAnsi="Cambria Math"/>
+            <w:sz w:val="28"/>
+            <w:szCs w:val="28"/>
+            <w:lang w:val="en-US"/>
+          </w:rPr>
+          <m:t>Min</m:t>
+        </m:r>
+        <m:r>
+          <w:rPr>
+            <w:rFonts w:ascii="Cambria Math" w:hAnsi="Cambria Math"/>
+            <w:sz w:val="28"/>
+            <w:szCs w:val="28"/>
+            <w:lang w:val="en-US"/>
+          </w:rPr>
+          <m:t>PlayersNum</m:t>
+        </m:r>
+        <m:r>
+          <w:rPr>
+            <w:rFonts w:ascii="Cambria Math" w:hAnsi="Cambria Math"/>
+            <w:sz w:val="28"/>
+            <w:szCs w:val="28"/>
+            <w:lang w:val="en-US"/>
+          </w:rPr>
+          <m:t xml:space="preserve"> </m:t>
+        </m:r>
+        <m:r>
+          <w:rPr>
+            <w:rFonts w:ascii="Cambria Math" w:hAnsi="Cambria Math"/>
+            <w:sz w:val="28"/>
+            <w:szCs w:val="28"/>
+            <w:lang w:val="en-US"/>
+          </w:rPr>
+          <m:t>BG</m:t>
+        </m:r>
+        <m:r>
+          <w:rPr>
+            <w:rFonts w:ascii="Cambria Math" w:hAnsi="Cambria Math"/>
+            <w:sz w:val="28"/>
+            <w:szCs w:val="28"/>
+            <w:lang w:val="en-US"/>
+          </w:rPr>
+          <m:t>Max</m:t>
+        </m:r>
+        <m:r>
+          <w:rPr>
+            <w:rFonts w:ascii="Cambria Math" w:hAnsi="Cambria Math"/>
+            <w:sz w:val="28"/>
+            <w:szCs w:val="28"/>
+            <w:lang w:val="en-US"/>
+          </w:rPr>
+          <m:t>PlayersNum</m:t>
+        </m:r>
+        <m:r>
+          <w:rPr>
+            <w:rFonts w:ascii="Cambria Math" w:hAnsi="Cambria Math"/>
+            <w:sz w:val="28"/>
+            <w:szCs w:val="28"/>
+            <w:lang w:val="en-US"/>
+          </w:rPr>
+          <m:t xml:space="preserve"> </m:t>
+        </m:r>
+        <m:r>
+          <w:rPr>
+            <w:rFonts w:ascii="Cambria Math" w:hAnsi="Cambria Math"/>
+            <w:sz w:val="28"/>
+            <w:szCs w:val="28"/>
+            <w:lang w:val="en-US"/>
+          </w:rPr>
+          <m:t>BGInstanceNum</m:t>
+        </m:r>
+      </m:oMath>
+    </w:p>
+    <w:p>
+      <w:pPr>
+        <w:pStyle w:val="a3"/>
+        <w:numPr>
+          <w:ilvl w:val="0"/>
+          <w:numId w:val="1"/>
+        </w:numPr>
+        <w:rPr>
+          <w:rFonts w:eastAsiaTheme="minorEastAsia"/>
+          <w:sz w:val="28"/>
+          <w:szCs w:val="28"/>
+          <w:lang w:val="en-US"/>
+        </w:rPr>
+      </w:pPr>
+      <m:oMath>
+        <m:r>
+          <m:rPr>
+            <m:sty m:val="bi"/>
+          </m:rPr>
+          <w:rPr>
+            <w:rFonts w:ascii="Cambria Math" w:eastAsiaTheme="minorEastAsia" w:hAnsi="Cambria Math"/>
+            <w:sz w:val="28"/>
+            <w:szCs w:val="28"/>
+            <w:lang w:val="en-US"/>
+          </w:rPr>
+          <m:t>BGId</m:t>
+        </m:r>
+        <m:r>
+          <w:rPr>
+            <w:rFonts w:ascii="Cambria Math" w:eastAsiaTheme="minorEastAsia" w:hAnsi="Cambria Math"/>
+            <w:sz w:val="28"/>
+            <w:szCs w:val="28"/>
+            <w:lang w:val="en-US"/>
+          </w:rPr>
+          <m:t>→BGName</m:t>
+        </m:r>
+      </m:oMath>
+    </w:p>
+    <w:p>
+      <w:pPr>
+        <w:pStyle w:val="a3"/>
+        <w:numPr>
+          <w:ilvl w:val="0"/>
+          <w:numId w:val="1"/>
+        </w:numPr>
+        <w:rPr>
+          <w:rFonts w:eastAsiaTheme="minorEastAsia"/>
+          <w:sz w:val="28"/>
+          <w:szCs w:val="28"/>
+          <w:lang w:val="en-US"/>
+        </w:rPr>
+      </w:pPr>
+      <m:oMath>
+        <m:r>
+          <w:rPr>
+            <w:rFonts w:ascii="Cambria Math" w:eastAsiaTheme="minorEastAsia" w:hAnsi="Cambria Math"/>
+            <w:sz w:val="28"/>
+            <w:szCs w:val="28"/>
+            <w:lang w:val="en-US"/>
+          </w:rPr>
+          <m:t xml:space="preserve">BGName→BGDifficulty </m:t>
+        </m:r>
+        <m:r>
+          <w:rPr>
+            <w:rFonts w:ascii="Cambria Math" w:hAnsi="Cambria Math"/>
+            <w:sz w:val="28"/>
+            <w:szCs w:val="28"/>
+            <w:lang w:val="en-US"/>
+          </w:rPr>
+          <m:t xml:space="preserve">BGMinPlayersNum BGMaxPlayersNum </m:t>
+        </m:r>
+        <m:r>
+          <w:rPr>
+            <w:rFonts w:ascii="Cambria Math" w:eastAsiaTheme="minorEastAsia" w:hAnsi="Cambria Math"/>
+            <w:sz w:val="28"/>
+            <w:szCs w:val="28"/>
+            <w:lang w:val="en-US"/>
+          </w:rPr>
+          <m:t>BGInstanceNum</m:t>
+        </m:r>
+      </m:oMath>
+    </w:p>
+    <w:p>
+      <w:pPr>
+        <w:pStyle w:val="a3"/>
+        <w:numPr>
+          <w:ilvl w:val="0"/>
+          <w:numId w:val="1"/>
+        </w:numPr>
+        <w:rPr>
+          <w:rFonts w:eastAsiaTheme="minorEastAsia"/>
+          <w:sz w:val="28"/>
+          <w:szCs w:val="28"/>
+          <w:lang w:val="en-US"/>
+        </w:rPr>
+      </w:pPr>
+      <m:oMath>
+        <m:r>
+          <w:rPr>
+            <w:rFonts w:ascii="Cambria Math" w:eastAsiaTheme="minorEastAsia" w:hAnsi="Cambria Math"/>
+            <w:sz w:val="28"/>
+            <w:szCs w:val="28"/>
+            <w:lang w:val="en-US"/>
+          </w:rPr>
+          <m:t>BGName→BGId</m:t>
         </m:r>
       </m:oMath>
     </w:p>
@@ -243,26 +433,9 @@
             <w:szCs w:val="28"/>
             <w:lang w:val="en-US"/>
           </w:rPr>
-          <m:t>→SDate StaffId</m:t>
+          <m:t>→StaffId</m:t>
         </m:r>
       </m:oMath>
-    </w:p>
-    <w:p>
-      <w:pPr>
-        <w:rPr>
-          <w:sz w:val="28"/>
-          <w:szCs w:val="28"/>
-          <w:lang w:val="en-US"/>
-        </w:rPr>
-      </w:pPr>
-      <w:r>
-        <w:rPr>
-          <w:sz w:val="28"/>
-          <w:szCs w:val="28"/>
-          <w:lang w:val="en-US"/>
-        </w:rPr>
-        <w:t>5. GameEvents</w:t>
-      </w:r>
     </w:p>
     <w:p>
       <w:pPr>
@@ -288,6 +461,124 @@
             <w:szCs w:val="28"/>
             <w:lang w:val="en-US"/>
           </w:rPr>
+          <m:t>SID→</m:t>
+        </m:r>
+        <m:r>
+          <w:rPr>
+            <w:rFonts w:ascii="Cambria Math" w:hAnsi="Cambria Math"/>
+            <w:sz w:val="28"/>
+            <w:szCs w:val="28"/>
+            <w:lang w:val="en-US"/>
+          </w:rPr>
+          <m:t>SDate</m:t>
+        </m:r>
+      </m:oMath>
+    </w:p>
+    <w:p>
+      <w:pPr>
+        <w:pStyle w:val="a3"/>
+        <w:numPr>
+          <w:ilvl w:val="0"/>
+          <w:numId w:val="2"/>
+        </w:numPr>
+        <w:rPr>
+          <w:rFonts w:eastAsiaTheme="minorEastAsia"/>
+          <w:sz w:val="28"/>
+          <w:szCs w:val="28"/>
+          <w:lang w:val="en-US"/>
+        </w:rPr>
+      </w:pPr>
+      <m:oMath>
+        <m:r>
+          <w:rPr>
+            <w:rFonts w:ascii="Cambria Math" w:hAnsi="Cambria Math"/>
+            <w:sz w:val="28"/>
+            <w:szCs w:val="28"/>
+            <w:lang w:val="en-US"/>
+          </w:rPr>
+          <m:t>SDate→StaffId</m:t>
+        </m:r>
+      </m:oMath>
+    </w:p>
+    <w:p>
+      <w:pPr>
+        <w:pStyle w:val="a3"/>
+        <w:numPr>
+          <w:ilvl w:val="0"/>
+          <w:numId w:val="2"/>
+        </w:numPr>
+        <w:rPr>
+          <w:rFonts w:eastAsiaTheme="minorEastAsia"/>
+          <w:sz w:val="28"/>
+          <w:szCs w:val="28"/>
+          <w:lang w:val="en-US"/>
+        </w:rPr>
+      </w:pPr>
+      <m:oMath>
+        <m:r>
+          <w:rPr>
+            <w:rFonts w:ascii="Cambria Math" w:eastAsiaTheme="minorEastAsia" w:hAnsi="Cambria Math"/>
+            <w:sz w:val="28"/>
+            <w:szCs w:val="28"/>
+            <w:lang w:val="en-US"/>
+          </w:rPr>
+          <m:t>SDate→</m:t>
+        </m:r>
+        <m:r>
+          <m:rPr>
+            <m:sty m:val="bi"/>
+          </m:rPr>
+          <w:rPr>
+            <w:rFonts w:ascii="Cambria Math" w:eastAsiaTheme="minorEastAsia" w:hAnsi="Cambria Math"/>
+            <w:sz w:val="28"/>
+            <w:szCs w:val="28"/>
+            <w:lang w:val="en-US"/>
+          </w:rPr>
+          <m:t>SId</m:t>
+        </m:r>
+      </m:oMath>
+    </w:p>
+    <w:p>
+      <w:pPr>
+        <w:rPr>
+          <w:sz w:val="28"/>
+          <w:szCs w:val="28"/>
+          <w:lang w:val="en-US"/>
+        </w:rPr>
+      </w:pPr>
+      <w:r>
+        <w:rPr>
+          <w:sz w:val="28"/>
+          <w:szCs w:val="28"/>
+          <w:lang w:val="en-US"/>
+        </w:rPr>
+        <w:t>5. GameEvents</w:t>
+      </w:r>
+    </w:p>
+    <w:p>
+      <w:pPr>
+        <w:pStyle w:val="a3"/>
+        <w:numPr>
+          <w:ilvl w:val="0"/>
+          <w:numId w:val="2"/>
+        </w:numPr>
+        <w:rPr>
+          <w:sz w:val="28"/>
+          <w:szCs w:val="28"/>
+          <w:lang w:val="en-US"/>
+        </w:rPr>
+      </w:pPr>
+      <m:oMath>
+        <m:r>
+          <m:rPr>
+            <m:sty m:val="bi"/>
+          </m:rPr>
+          <w:rPr>
+            <w:rFonts w:ascii="Cambria Math" w:hAnsi="Cambria Math"/>
+            <w:sz w:val="28"/>
+            <w:szCs w:val="28"/>
+            <w:lang w:val="en-US"/>
+          </w:rPr>
           <m:t>GEventId</m:t>
         </m:r>
         <m:r>
@@ -297,12 +588,176 @@
             <w:szCs w:val="28"/>
             <w:lang w:val="en-US"/>
           </w:rPr>
-          <m:t>→       GEventName GEventDate GPlayersNumber GMasterId GBoardGameId</m:t>
+          <m:t>→G</m:t>
+        </m:r>
+        <m:r>
+          <w:rPr>
+            <w:rFonts w:ascii="Cambria Math" w:hAnsi="Cambria Math"/>
+            <w:sz w:val="28"/>
+            <w:szCs w:val="28"/>
+            <w:lang w:val="en-US"/>
+          </w:rPr>
+          <m:t>Max</m:t>
+        </m:r>
+        <m:r>
+          <w:rPr>
+            <w:rFonts w:ascii="Cambria Math" w:hAnsi="Cambria Math"/>
+            <w:sz w:val="28"/>
+            <w:szCs w:val="28"/>
+            <w:lang w:val="en-US"/>
+          </w:rPr>
+          <m:t>PlayersNumber GMasterId</m:t>
+        </m:r>
+        <m:r>
+          <w:rPr>
+            <w:rFonts w:ascii="Cambria Math" w:hAnsi="Cambria Math"/>
+            <w:sz w:val="28"/>
+            <w:szCs w:val="28"/>
+            <w:lang w:val="en-US"/>
+          </w:rPr>
+          <m:t xml:space="preserve"> </m:t>
+        </m:r>
+        <m:r>
+          <w:rPr>
+            <w:rFonts w:ascii="Cambria Math" w:hAnsi="Cambria Math"/>
+            <w:sz w:val="28"/>
+            <w:szCs w:val="28"/>
+            <w:lang w:val="en-US"/>
+          </w:rPr>
+          <m:t xml:space="preserve"> </m:t>
         </m:r>
       </m:oMath>
     </w:p>
     <w:p>
       <w:pPr>
+        <w:pStyle w:val="a3"/>
+        <w:numPr>
+          <w:ilvl w:val="0"/>
+          <w:numId w:val="2"/>
+        </w:numPr>
+        <w:rPr>
+          <w:sz w:val="28"/>
+          <w:szCs w:val="28"/>
+          <w:lang w:val="en-US"/>
+        </w:rPr>
+      </w:pPr>
+      <m:oMath>
+        <m:r>
+          <m:rPr>
+            <m:sty m:val="bi"/>
+          </m:rPr>
+          <w:rPr>
+            <w:rFonts w:ascii="Cambria Math" w:hAnsi="Cambria Math"/>
+            <w:sz w:val="28"/>
+            <w:szCs w:val="28"/>
+            <w:lang w:val="en-US"/>
+          </w:rPr>
+          <m:t>GEventId→</m:t>
+        </m:r>
+        <m:r>
+          <w:rPr>
+            <w:rFonts w:ascii="Cambria Math" w:hAnsi="Cambria Math"/>
+            <w:sz w:val="28"/>
+            <w:szCs w:val="28"/>
+            <w:lang w:val="en-US"/>
+          </w:rPr>
+          <m:t>GEventName GRoomBookingId</m:t>
+        </m:r>
+      </m:oMath>
+    </w:p>
+    <w:p>
+      <w:pPr>
+        <w:pStyle w:val="a3"/>
+        <w:numPr>
+          <w:ilvl w:val="0"/>
+          <w:numId w:val="2"/>
+        </w:numPr>
+        <w:rPr>
+          <w:sz w:val="28"/>
+          <w:szCs w:val="28"/>
+          <w:lang w:val="en-US"/>
+        </w:rPr>
+      </w:pPr>
+      <m:oMath>
+        <m:r>
+          <w:rPr>
+            <w:rFonts w:ascii="Cambria Math" w:hAnsi="Cambria Math"/>
+            <w:sz w:val="28"/>
+            <w:szCs w:val="28"/>
+            <w:lang w:val="en-US"/>
+          </w:rPr>
+          <m:t>GEventName GRoomBookingId</m:t>
+        </m:r>
+        <m:r>
+          <w:rPr>
+            <w:rFonts w:ascii="Cambria Math" w:hAnsi="Cambria Math"/>
+            <w:sz w:val="28"/>
+            <w:szCs w:val="28"/>
+            <w:lang w:val="en-US"/>
+          </w:rPr>
+          <m:t xml:space="preserve">→ </m:t>
+        </m:r>
+        <m:r>
+          <w:rPr>
+            <w:rFonts w:ascii="Cambria Math" w:hAnsi="Cambria Math"/>
+            <w:sz w:val="28"/>
+            <w:szCs w:val="28"/>
+            <w:lang w:val="en-US"/>
+          </w:rPr>
+          <m:t xml:space="preserve">GMaxPlayersNumber GMasterId  </m:t>
+        </m:r>
+      </m:oMath>
+    </w:p>
+    <w:p>
+      <w:pPr>
+        <w:pStyle w:val="a3"/>
+        <w:numPr>
+          <w:ilvl w:val="0"/>
+          <w:numId w:val="2"/>
+        </w:numPr>
+        <w:rPr>
+          <w:sz w:val="28"/>
+          <w:szCs w:val="28"/>
+          <w:lang w:val="en-US"/>
+        </w:rPr>
+      </w:pPr>
+      <m:oMath>
+        <m:r>
+          <w:rPr>
+            <w:rFonts w:ascii="Cambria Math" w:hAnsi="Cambria Math"/>
+            <w:sz w:val="28"/>
+            <w:szCs w:val="28"/>
+            <w:lang w:val="en-US"/>
+          </w:rPr>
+          <m:t>GEventName GRoomBookingId</m:t>
+        </m:r>
+        <m:r>
+          <w:rPr>
+            <w:rFonts w:ascii="Cambria Math" w:hAnsi="Cambria Math"/>
+            <w:sz w:val="28"/>
+            <w:szCs w:val="28"/>
+            <w:lang w:val="en-US"/>
+          </w:rPr>
+          <m:t>→</m:t>
+        </m:r>
+        <m:r>
+          <m:rPr>
+            <m:sty m:val="bi"/>
+          </m:rPr>
+          <w:rPr>
+            <w:rFonts w:ascii="Cambria Math" w:hAnsi="Cambria Math"/>
+            <w:sz w:val="28"/>
+            <w:szCs w:val="28"/>
+            <w:lang w:val="en-US"/>
+          </w:rPr>
+          <m:t>GEventId</m:t>
+        </m:r>
+      </m:oMath>
+      <w:bookmarkStart w:id="0" w:name="_GoBack"/>
+      <w:bookmarkEnd w:id="0"/>
+    </w:p>
+    <w:p>
+      <w:pPr>
         <w:rPr>
           <w:sz w:val="28"/>
           <w:szCs w:val="28"/>
@@ -315,6 +770,7 @@
           <w:szCs w:val="28"/>
           <w:lang w:val="en-US"/>
         </w:rPr>
+        <w:lastRenderedPageBreak/>
         <w:t xml:space="preserve">6. Rooms </w:t>
       </w:r>
     </w:p>
@@ -360,6 +816,7 @@
         <w:rPr>
           <w:sz w:val="28"/>
           <w:szCs w:val="28"/>
+          <w:lang w:val="en-US"/>
         </w:rPr>
       </w:pPr>
       <w:r>
@@ -368,7 +825,22 @@
           <w:szCs w:val="28"/>
           <w:lang w:val="en-US"/>
         </w:rPr>
-        <w:t>7. PlayersCards</w:t>
+        <w:t>7</w:t>
+      </w:r>
+      <w:r>
+        <w:rPr>
+          <w:sz w:val="28"/>
+          <w:szCs w:val="28"/>
+        </w:rPr>
+        <w:t>.</w:t>
+      </w:r>
+      <w:r>
+        <w:rPr>
+          <w:sz w:val="28"/>
+          <w:szCs w:val="28"/>
+          <w:lang w:val="en-US"/>
+        </w:rPr>
+        <w:t xml:space="preserve"> RoomsBookingSchedule </w:t>
       </w:r>
     </w:p>
     <w:p>
@@ -395,16 +867,37 @@
             <w:szCs w:val="28"/>
             <w:lang w:val="en-US"/>
           </w:rPr>
-          <m:t>CId</m:t>
-        </m:r>
-        <m:r>
-          <w:rPr>
-            <w:rFonts w:ascii="Cambria Math" w:hAnsi="Cambria Math"/>
-            <w:sz w:val="28"/>
-            <w:szCs w:val="28"/>
-            <w:lang w:val="en-US"/>
-          </w:rPr>
-          <m:t>→CMinutePrice CActivationTime</m:t>
+          <m:t>BId</m:t>
+        </m:r>
+        <m:r>
+          <m:rPr>
+            <m:sty m:val="bi"/>
+          </m:rPr>
+          <w:rPr>
+            <w:rFonts w:ascii="Cambria Math" w:hAnsi="Cambria Math"/>
+            <w:sz w:val="28"/>
+            <w:szCs w:val="28"/>
+            <w:lang w:val="en-US"/>
+          </w:rPr>
+          <m:t>→</m:t>
+        </m:r>
+        <m:r>
+          <w:rPr>
+            <w:rFonts w:ascii="Cambria Math" w:hAnsi="Cambria Math"/>
+            <w:sz w:val="28"/>
+            <w:szCs w:val="28"/>
+            <w:lang w:val="en-US"/>
+          </w:rPr>
+          <m:t>BStartTime BFinishTime</m:t>
+        </m:r>
+        <m:r>
+          <w:rPr>
+            <w:rFonts w:ascii="Cambria Math" w:hAnsi="Cambria Math"/>
+            <w:sz w:val="28"/>
+            <w:szCs w:val="28"/>
+            <w:lang w:val="en-US"/>
+          </w:rPr>
+          <m:t xml:space="preserve"> BRId</m:t>
         </m:r>
       </m:oMath>
     </w:p>
@@ -420,8 +913,9 @@
         <w:rPr>
           <w:sz w:val="28"/>
           <w:szCs w:val="28"/>
-        </w:rPr>
-        <w:t>8.</w:t>
+          <w:lang w:val="en-US"/>
+        </w:rPr>
+        <w:t>8</w:t>
       </w:r>
       <w:r>
         <w:rPr>
@@ -429,7 +923,7 @@
           <w:szCs w:val="28"/>
           <w:lang w:val="en-US"/>
         </w:rPr>
-        <w:t xml:space="preserve"> RoomsBookingSchedule </w:t>
+        <w:t>. Clients</w:t>
       </w:r>
     </w:p>
     <w:p>
@@ -440,6 +934,7 @@
           <w:numId w:val="3"/>
         </w:numPr>
         <w:rPr>
+          <w:rFonts w:eastAsiaTheme="minorEastAsia"/>
           <w:sz w:val="28"/>
           <w:szCs w:val="28"/>
           <w:lang w:val="en-US"/>
@@ -456,97 +951,178 @@
             <w:szCs w:val="28"/>
             <w:lang w:val="en-US"/>
           </w:rPr>
-          <m:t>EId RId→</m:t>
-        </m:r>
-        <m:r>
-          <w:rPr>
-            <w:rFonts w:ascii="Cambria Math" w:hAnsi="Cambria Math"/>
-            <w:sz w:val="28"/>
-            <w:szCs w:val="28"/>
-            <w:lang w:val="en-US"/>
-          </w:rPr>
-          <m:t>BStartTime BFinishTime</m:t>
+          <m:t>CId→</m:t>
+        </m:r>
+        <m:r>
+          <w:rPr>
+            <w:rFonts w:ascii="Cambria Math" w:hAnsi="Cambria Math"/>
+            <w:sz w:val="28"/>
+            <w:szCs w:val="28"/>
+            <w:lang w:val="en-US"/>
+          </w:rPr>
+          <m:t>CVisitStartTime CVisitFinishTime CId</m:t>
         </m:r>
       </m:oMath>
     </w:p>
     <w:p>
       <w:pPr>
         <w:rPr>
-          <w:sz w:val="28"/>
-          <w:szCs w:val="28"/>
-          <w:lang w:val="en-US"/>
-        </w:rPr>
-      </w:pPr>
-    </w:p>
-    <w:p>
-      <w:pPr>
-        <w:rPr>
-          <w:b/>
-          <w:bCs/>
-          <w:sz w:val="28"/>
-          <w:szCs w:val="28"/>
+          <w:rFonts w:eastAsiaTheme="minorEastAsia"/>
+          <w:sz w:val="28"/>
+          <w:szCs w:val="28"/>
+          <w:lang w:val="en-US"/>
         </w:rPr>
       </w:pPr>
       <w:r>
         <w:rPr>
-          <w:b/>
-          <w:bCs/>
-          <w:sz w:val="28"/>
-          <w:szCs w:val="28"/>
-        </w:rPr>
-        <w:t xml:space="preserve">Нормализация </w:t>
+          <w:rFonts w:eastAsiaTheme="minorEastAsia"/>
+          <w:sz w:val="28"/>
+          <w:szCs w:val="28"/>
+          <w:lang w:val="en-US"/>
+        </w:rPr>
+        <w:t>9</w:t>
       </w:r>
-    </w:p>
-    <w:p>
-      <w:pPr>
-        <w:rPr>
-          <w:sz w:val="28"/>
-          <w:szCs w:val="28"/>
-        </w:rPr>
-      </w:pPr>
       <w:r>
         <w:rPr>
-          <w:sz w:val="28"/>
-          <w:szCs w:val="28"/>
-        </w:rPr>
-        <w:t>Все отношения у нас находятся во 2НФ.</w:t>
+          <w:rFonts w:eastAsiaTheme="minorEastAsia"/>
+          <w:sz w:val="28"/>
+          <w:szCs w:val="28"/>
+          <w:lang w:val="en-US"/>
+        </w:rPr>
+        <w:t>. Tariffs</w:t>
       </w:r>
     </w:p>
     <w:p>
       <w:pPr>
-        <w:rPr>
-          <w:sz w:val="28"/>
-          <w:szCs w:val="28"/>
-        </w:rPr>
-      </w:pPr>
-      <w:r>
-        <w:rPr>
-          <w:sz w:val="28"/>
-          <w:szCs w:val="28"/>
-        </w:rPr>
-        <w:t>В наших отношениях все неключевые атрибуты зависят от ключа, следовательно у нас все отношения находятся в НФБК</w:t>
-      </w:r>
-    </w:p>
-    <w:p>
-      <w:pPr>
-        <w:rPr>
-          <w:sz w:val="28"/>
-          <w:szCs w:val="28"/>
-        </w:rPr>
-      </w:pPr>
-      <w:r>
-        <w:rPr>
-          <w:sz w:val="28"/>
-          <w:szCs w:val="28"/>
-        </w:rPr>
-        <w:t>Допустим в 4 и 5 НФ</w:t>
-      </w:r>
-      <w:bookmarkStart w:id="0" w:name="_GoBack"/>
-      <w:bookmarkEnd w:id="0"/>
+        <w:pStyle w:val="a3"/>
+        <w:numPr>
+          <w:ilvl w:val="0"/>
+          <w:numId w:val="3"/>
+        </w:numPr>
+        <w:rPr>
+          <w:rFonts w:eastAsiaTheme="minorEastAsia"/>
+          <w:sz w:val="28"/>
+          <w:szCs w:val="28"/>
+          <w:lang w:val="en-US"/>
+        </w:rPr>
+      </w:pPr>
+      <m:oMath>
+        <m:r>
+          <m:rPr>
+            <m:sty m:val="bi"/>
+          </m:rPr>
+          <w:rPr>
+            <w:rFonts w:ascii="Cambria Math" w:eastAsiaTheme="minorEastAsia" w:hAnsi="Cambria Math"/>
+            <w:sz w:val="28"/>
+            <w:szCs w:val="28"/>
+            <w:lang w:val="en-US"/>
+          </w:rPr>
+          <m:t>TId→</m:t>
+        </m:r>
+        <m:r>
+          <w:rPr>
+            <w:rFonts w:ascii="Cambria Math" w:eastAsiaTheme="minorEastAsia" w:hAnsi="Cambria Math"/>
+            <w:sz w:val="28"/>
+            <w:szCs w:val="28"/>
+            <w:lang w:val="en-US"/>
+          </w:rPr>
+          <m:t>TMinutePrice</m:t>
+        </m:r>
+      </m:oMath>
+    </w:p>
+    <w:p>
+      <w:pPr>
+        <w:pStyle w:val="a3"/>
+        <w:numPr>
+          <w:ilvl w:val="0"/>
+          <w:numId w:val="3"/>
+        </w:numPr>
+        <w:rPr>
+          <w:rFonts w:eastAsiaTheme="minorEastAsia"/>
+          <w:sz w:val="28"/>
+          <w:szCs w:val="28"/>
+          <w:lang w:val="en-US"/>
+        </w:rPr>
+      </w:pPr>
+      <m:oMath>
+        <m:r>
+          <m:rPr>
+            <m:sty m:val="bi"/>
+          </m:rPr>
+          <w:rPr>
+            <w:rFonts w:ascii="Cambria Math" w:eastAsiaTheme="minorEastAsia" w:hAnsi="Cambria Math"/>
+            <w:sz w:val="28"/>
+            <w:szCs w:val="28"/>
+            <w:lang w:val="en-US"/>
+          </w:rPr>
+          <m:t>TId→</m:t>
+        </m:r>
+        <m:r>
+          <w:rPr>
+            <w:rFonts w:ascii="Cambria Math" w:eastAsiaTheme="minorEastAsia" w:hAnsi="Cambria Math"/>
+            <w:sz w:val="28"/>
+            <w:szCs w:val="28"/>
+            <w:lang w:val="en-US"/>
+          </w:rPr>
+          <m:t>TName</m:t>
+        </m:r>
+      </m:oMath>
+    </w:p>
+    <w:p>
+      <w:pPr>
+        <w:pStyle w:val="a3"/>
+        <w:numPr>
+          <w:ilvl w:val="0"/>
+          <w:numId w:val="3"/>
+        </w:numPr>
+        <w:rPr>
+          <w:rFonts w:eastAsiaTheme="minorEastAsia"/>
+          <w:sz w:val="28"/>
+          <w:szCs w:val="28"/>
+          <w:lang w:val="en-US"/>
+        </w:rPr>
+      </w:pPr>
+      <m:oMath>
+        <m:r>
+          <w:rPr>
+            <w:rFonts w:ascii="Cambria Math" w:eastAsiaTheme="minorEastAsia" w:hAnsi="Cambria Math"/>
+            <w:sz w:val="28"/>
+            <w:szCs w:val="28"/>
+            <w:lang w:val="en-US"/>
+          </w:rPr>
+          <m:t>TName→TId</m:t>
+        </m:r>
+      </m:oMath>
+    </w:p>
+    <w:p>
+      <w:pPr>
+        <w:pStyle w:val="a3"/>
+        <w:numPr>
+          <w:ilvl w:val="0"/>
+          <w:numId w:val="3"/>
+        </w:numPr>
+        <w:rPr>
+          <w:rFonts w:eastAsiaTheme="minorEastAsia"/>
+          <w:sz w:val="28"/>
+          <w:szCs w:val="28"/>
+          <w:lang w:val="en-US"/>
+        </w:rPr>
+      </w:pPr>
+      <m:oMath>
+        <m:r>
+          <w:rPr>
+            <w:rFonts w:ascii="Cambria Math" w:eastAsiaTheme="minorEastAsia" w:hAnsi="Cambria Math"/>
+            <w:sz w:val="28"/>
+            <w:szCs w:val="28"/>
+            <w:lang w:val="en-US"/>
+          </w:rPr>
+          <m:t>TName→TMinutePrice</m:t>
+        </m:r>
+      </m:oMath>
     </w:p>
     <w:sectPr>
-      <w:pgSz w:w="11906" w:h="16838"/>
-      <w:pgMar w:top="1134" w:right="850" w:bottom="1134" w:left="1701" w:header="708" w:footer="708" w:gutter="0"/>
+      <w:pgSz w:w="16838" w:h="11906" w:orient="landscape"/>
+      <w:pgMar w:top="850" w:right="1134" w:bottom="1701" w:left="1134" w:header="708" w:footer="708" w:gutter="0"/>
       <w:cols w:space="708"/>
       <w:docGrid w:linePitch="360"/>
     </w:sectPr>
@@ -672,7 +1248,7 @@
   <w:abstractNum w:abstractNumId="1" w15:restartNumberingAfterBreak="0">
     <w:nsid w:val="4FF52A7A"/>
     <w:multiLevelType w:val="hybridMultilevel"/>
-    <w:tmpl w:val="1E146DA4"/>
+    <w:tmpl w:val="CE80BA4C"/>
     <w:lvl w:ilvl="0" w:tplc="04190001">
       <w:start w:val="1"/>
       <w:numFmt w:val="bullet"/>
@@ -1739,4 +2315,16 @@
     </a:ext>
   </a:extLst>
 </a:theme>
+</file>
+
+<file path=customXml/item1.xml><?xml version="1.0" encoding="utf-8"?>
+<b:Sources xmlns:b="http://schemas.openxmlformats.org/officeDocument/2006/bibliography" xmlns="http://schemas.openxmlformats.org/officeDocument/2006/bibliography" SelectedStyle="\APASixthEditionOfficeOnline.xsl" StyleName="APA" Version="6"/>
+</file>
+
+<file path=customXml/itemProps1.xml><?xml version="1.0" encoding="utf-8"?>
+<ds:datastoreItem xmlns:ds="http://schemas.openxmlformats.org/officeDocument/2006/customXml" ds:itemID="{D6D46D2F-7A93-4C50-B2C6-09AF94B00E75}">
+  <ds:schemaRefs>
+    <ds:schemaRef ds:uri="http://schemas.openxmlformats.org/officeDocument/2006/bibliography"/>
+  </ds:schemaRefs>
+</ds:datastoreItem>
 </file>
</xml_diff>